<commit_message>
Revise to examine flow regime differences
</commit_message>
<xml_diff>
--- a/chloride_regression_models.docx
+++ b/chloride_regression_models.docx
@@ -2545,7 +2545,7 @@
       </w:r>
     </w:p>
     <w:bookmarkEnd w:id="43"/>
-    <w:bookmarkStart w:id="55" w:name="multiple-regression-models"/>
+    <w:bookmarkStart w:id="52" w:name="multiple-regression-models"/>
     <w:p>
       <w:pPr>
         <w:pStyle w:val="Heading1"/>
@@ -3675,7 +3675,7 @@
       </w:r>
     </w:p>
     <w:bookmarkEnd w:id="49"/>
-    <w:bookmarkStart w:id="54" w:name="marginal-means-and-trends"/>
+    <w:bookmarkStart w:id="51" w:name="marginal-means-and-trends"/>
     <w:p>
       <w:pPr>
         <w:pStyle w:val="Heading2"/>
@@ -3757,6 +3757,20 @@
     </w:p>
     <w:p>
       <w:pPr>
+        <w:pStyle w:val="BodyText"/>
+      </w:pPr>
+      <w:r>
+        <w:t xml:space="preserve">I use a simplified model to generate a nice interaction plot to show the</w:t>
+      </w:r>
+      <w:r>
+        <w:t xml:space="preserve"> </w:t>
+      </w:r>
+      <w:r>
+        <w:t xml:space="preserve">relationships.</w:t>
+      </w:r>
+    </w:p>
+    <w:p>
+      <w:pPr>
         <w:pStyle w:val="SourceCode"/>
       </w:pPr>
       <w:r>
@@ -3781,7 +3795,7 @@
         <w:rPr>
           <w:rStyle w:val="VerbatimChar"/>
         </w:rPr>
-        <w:t xml:space="preserve">#&gt; Model 1: Chloride ~ SpC + I(SpC^2) + Site.ID + Year + Sample.Type + SpC:Sample.Type</w:t>
+        <w:t xml:space="preserve">#&gt; Model 1: Chloride ~ poly(SpC, 2) * Sample.Type</w:t>
       </w:r>
       <w:r>
         <w:br/>
@@ -3799,25 +3813,25 @@
         <w:rPr>
           <w:rStyle w:val="VerbatimChar"/>
         </w:rPr>
-        <w:t xml:space="preserve">#&gt;   Res.Df     RSS Df Sum of Sq     F  Pr(&gt;F)  </w:t>
-      </w:r>
-      <w:r>
-        <w:br/>
-      </w:r>
-      <w:r>
-        <w:rPr>
-          <w:rStyle w:val="VerbatimChar"/>
-        </w:rPr>
-        <w:t xml:space="preserve">#&gt; 1    744 3467201                             </w:t>
-      </w:r>
-      <w:r>
-        <w:br/>
-      </w:r>
-      <w:r>
-        <w:rPr>
-          <w:rStyle w:val="VerbatimChar"/>
-        </w:rPr>
-        <w:t xml:space="preserve">#&gt; 2    742 3440071  2     27131 2.926 0.05423 .</w:t>
+        <w:t xml:space="preserve">#&gt;   Res.Df     RSS Df Sum of Sq      F    Pr(&gt;F)    </w:t>
+      </w:r>
+      <w:r>
+        <w:br/>
+      </w:r>
+      <w:r>
+        <w:rPr>
+          <w:rStyle w:val="VerbatimChar"/>
+        </w:rPr>
+        <w:t xml:space="preserve">#&gt; 1    766 4700296                                  </w:t>
+      </w:r>
+      <w:r>
+        <w:br/>
+      </w:r>
+      <w:r>
+        <w:rPr>
+          <w:rStyle w:val="VerbatimChar"/>
+        </w:rPr>
+        <w:t xml:space="preserve">#&gt; 2    742 3440071 24   1260225 11.326 &lt; 2.2e-16 ***</w:t>
       </w:r>
       <w:r>
         <w:br/>
@@ -3843,19 +3857,93 @@
         <w:pStyle w:val="FirstParagraph"/>
       </w:pPr>
       <w:r>
-        <w:t xml:space="preserve">So the slightly simplified model (omitting interaction terms for the curvature)</w:t>
-      </w:r>
-      <w:r>
-        <w:t xml:space="preserve"> </w:t>
-      </w:r>
-      <w:r>
-        <w:t xml:space="preserve">is slightly worse than the full model.</w:t>
-      </w:r>
-    </w:p>
-    <w:p>
-      <w:pPr>
-        <w:pStyle w:val="BodyText"/>
-      </w:pPr>
+        <w:t xml:space="preserve">So the simplified model is definitely worse than the full model. The</w:t>
+      </w:r>
+      <w:r>
+        <w:t xml:space="preserve"> </w:t>
+      </w:r>
+      <w:r>
+        <w:t xml:space="preserve">difference is from omitting the Site and Year terms.</w:t>
+      </w:r>
+    </w:p>
+    <w:bookmarkEnd w:id="51"/>
+    <w:bookmarkEnd w:id="52"/>
+    <w:bookmarkStart w:id="54" w:name="combined-graphic"/>
+    <w:p>
+      <w:pPr>
+        <w:pStyle w:val="Heading1"/>
+      </w:pPr>
+      <w:r>
+        <w:t xml:space="preserve">Combined Graphic</w:t>
+      </w:r>
+    </w:p>
+    <w:p>
+      <w:pPr>
+        <w:pStyle w:val="FirstParagraph"/>
+      </w:pPr>
+      <w:r>
+        <w:drawing>
+          <wp:inline>
+            <wp:extent cx="5334000" cy="3809999"/>
+            <wp:effectExtent b="0" l="0" r="0" t="0"/>
+            <wp:docPr descr="" title="" id="1" name="Picture"/>
+            <a:graphic>
+              <a:graphicData uri="http://schemas.openxmlformats.org/drawingml/2006/picture">
+                <pic:pic>
+                  <pic:nvPicPr>
+                    <pic:cNvPr descr="chloride_regression_models_files/figure-docx/unnamed-chunk-28-1.png" id="0" name="Picture"/>
+                    <pic:cNvPicPr>
+                      <a:picLocks noChangeArrowheads="1" noChangeAspect="1"/>
+                    </pic:cNvPicPr>
+                  </pic:nvPicPr>
+                  <pic:blipFill>
+                    <a:blip r:embed="rId53"/>
+                    <a:stretch>
+                      <a:fillRect/>
+                    </a:stretch>
+                  </pic:blipFill>
+                  <pic:spPr bwMode="auto">
+                    <a:xfrm>
+                      <a:off x="0" y="0"/>
+                      <a:ext cx="5334000" cy="3809999"/>
+                    </a:xfrm>
+                    <a:prstGeom prst="rect">
+                      <a:avLst/>
+                    </a:prstGeom>
+                    <a:noFill/>
+                    <a:ln w="9525">
+                      <a:noFill/>
+                      <a:headEnd/>
+                      <a:tailEnd/>
+                    </a:ln>
+                  </pic:spPr>
+                </pic:pic>
+              </a:graphicData>
+            </a:graphic>
+          </wp:inline>
+        </w:drawing>
+      </w:r>
+    </w:p>
+    <w:bookmarkEnd w:id="54"/>
+    <w:bookmarkStart w:id="57" w:name="additional-observations"/>
+    <w:p>
+      <w:pPr>
+        <w:pStyle w:val="Heading1"/>
+      </w:pPr>
+      <w:r>
+        <w:t xml:space="preserve">Additional Observations</w:t>
+      </w:r>
+    </w:p>
+    <w:p>
+      <w:pPr>
+        <w:pStyle w:val="FirstParagraph"/>
+      </w:pPr>
+      <w:r>
+        <w:t xml:space="preserve">WE can regain the high recent salinity conclusions we found for State of the Bay.</w:t>
+      </w:r>
+      <w:r>
+        <w:t xml:space="preserve"> </w:t>
+      </w:r>
       <w:r>
         <w:drawing>
           <wp:inline>
@@ -3866,13 +3954,13 @@
               <a:graphicData uri="http://schemas.openxmlformats.org/drawingml/2006/picture">
                 <pic:pic>
                   <pic:nvPicPr>
-                    <pic:cNvPr descr="chloride_regression_models_files/figure-docx/unnamed-chunk-27-1.png" id="0" name="Picture"/>
+                    <pic:cNvPr descr="chloride_regression_models_files/figure-docx/unnamed-chunk-29-1.png" id="0" name="Picture"/>
                     <pic:cNvPicPr>
                       <a:picLocks noChangeArrowheads="1" noChangeAspect="1"/>
                     </pic:cNvPicPr>
                   </pic:nvPicPr>
                   <pic:blipFill>
-                    <a:blip r:embed="rId51"/>
+                    <a:blip r:embed="rId55"/>
                     <a:stretch>
                       <a:fillRect/>
                     </a:stretch>
@@ -3904,11 +3992,31 @@
         <w:pStyle w:val="BodyText"/>
       </w:pPr>
       <w:r>
-        <w:t xml:space="preserve">WE can regain the high recent salinity conclusions we found for State of the Bay.</w:t>
-      </w:r>
-      <w:r>
-        <w:t xml:space="preserve"> </w:t>
-      </w:r>
+        <w:t xml:space="preserve">And can examine differences among sites. These have been sorted by median</w:t>
+      </w:r>
+      <w:r>
+        <w:t xml:space="preserve"> </w:t>
+      </w:r>
+      <w:r>
+        <w:t xml:space="preserve">chlorides. I fear there’s some bias here because of different sampling</w:t>
+      </w:r>
+      <w:r>
+        <w:t xml:space="preserve"> </w:t>
+      </w:r>
+      <w:r>
+        <w:t xml:space="preserve">histories that can’t be fully resolved. But note only the two (or maybe</w:t>
+      </w:r>
+      <w:r>
+        <w:t xml:space="preserve"> </w:t>
+      </w:r>
+      <w:r>
+        <w:t xml:space="preserve">three) highest salinity sites are significantly different from the others.</w:t>
+      </w:r>
+    </w:p>
+    <w:p>
+      <w:pPr>
+        <w:pStyle w:val="BodyText"/>
+      </w:pPr>
       <w:r>
         <w:drawing>
           <wp:inline>
@@ -3919,13 +4027,13 @@
               <a:graphicData uri="http://schemas.openxmlformats.org/drawingml/2006/picture">
                 <pic:pic>
                   <pic:nvPicPr>
-                    <pic:cNvPr descr="chloride_regression_models_files/figure-docx/unnamed-chunk-28-1.png" id="0" name="Picture"/>
+                    <pic:cNvPr descr="chloride_regression_models_files/figure-docx/unnamed-chunk-30-1.png" id="0" name="Picture"/>
                     <pic:cNvPicPr>
                       <a:picLocks noChangeArrowheads="1" noChangeAspect="1"/>
                     </pic:cNvPicPr>
                   </pic:nvPicPr>
                   <pic:blipFill>
-                    <a:blip r:embed="rId52"/>
+                    <a:blip r:embed="rId56"/>
                     <a:stretch>
                       <a:fillRect/>
                     </a:stretch>
@@ -3952,81 +4060,381 @@
         </w:drawing>
       </w:r>
     </w:p>
-    <w:p>
-      <w:pPr>
-        <w:pStyle w:val="BodyText"/>
-      </w:pPr>
-      <w:r>
-        <w:t xml:space="preserve">And can examine differences among sites. These have been sorted by median</w:t>
-      </w:r>
-      <w:r>
-        <w:t xml:space="preserve"> </w:t>
-      </w:r>
-      <w:r>
-        <w:t xml:space="preserve">chlorides. I fear there’s some bias here because of different sampling</w:t>
-      </w:r>
-      <w:r>
-        <w:t xml:space="preserve"> </w:t>
-      </w:r>
-      <w:r>
-        <w:t xml:space="preserve">histories that can’t be fully resolved. But note only the two (or maybe</w:t>
-      </w:r>
-      <w:r>
-        <w:t xml:space="preserve"> </w:t>
-      </w:r>
-      <w:r>
-        <w:t xml:space="preserve">three) highest salinity sites are significantly different from the others.</w:t>
-      </w:r>
-    </w:p>
-    <w:p>
-      <w:pPr>
-        <w:pStyle w:val="BodyText"/>
-      </w:pPr>
-      <w:r>
-        <w:drawing>
-          <wp:inline>
-            <wp:extent cx="4620126" cy="3696101"/>
-            <wp:effectExtent b="0" l="0" r="0" t="0"/>
-            <wp:docPr descr="" title="" id="1" name="Picture"/>
-            <a:graphic>
-              <a:graphicData uri="http://schemas.openxmlformats.org/drawingml/2006/picture">
-                <pic:pic>
-                  <pic:nvPicPr>
-                    <pic:cNvPr descr="chloride_regression_models_files/figure-docx/unnamed-chunk-29-1.png" id="0" name="Picture"/>
-                    <pic:cNvPicPr>
-                      <a:picLocks noChangeArrowheads="1" noChangeAspect="1"/>
-                    </pic:cNvPicPr>
-                  </pic:nvPicPr>
-                  <pic:blipFill>
-                    <a:blip r:embed="rId53"/>
-                    <a:stretch>
-                      <a:fillRect/>
-                    </a:stretch>
-                  </pic:blipFill>
-                  <pic:spPr bwMode="auto">
-                    <a:xfrm>
-                      <a:off x="0" y="0"/>
-                      <a:ext cx="4620126" cy="3696101"/>
-                    </a:xfrm>
-                    <a:prstGeom prst="rect">
-                      <a:avLst/>
-                    </a:prstGeom>
-                    <a:noFill/>
-                    <a:ln w="9525">
-                      <a:noFill/>
-                      <a:headEnd/>
-                      <a:tailEnd/>
-                    </a:ln>
-                  </pic:spPr>
-                </pic:pic>
-              </a:graphicData>
-            </a:graphic>
-          </wp:inline>
-        </w:drawing>
-      </w:r>
-    </w:p>
-    <w:bookmarkEnd w:id="54"/>
-    <w:bookmarkEnd w:id="55"/>
+    <w:bookmarkEnd w:id="57"/>
+    <w:bookmarkStart w:id="58" w:name="conclusions"/>
+    <w:p>
+      <w:pPr>
+        <w:pStyle w:val="Heading1"/>
+      </w:pPr>
+      <w:r>
+        <w:t xml:space="preserve">Conclusions</w:t>
+      </w:r>
+    </w:p>
+    <w:p>
+      <w:pPr>
+        <w:numPr>
+          <w:ilvl w:val="0"/>
+          <w:numId w:val="1001"/>
+        </w:numPr>
+        <w:pStyle w:val="Compact"/>
+      </w:pPr>
+      <w:r>
+        <w:t xml:space="preserve">As suspected, the use of a</w:t>
+      </w:r>
+      <w:r>
+        <w:t xml:space="preserve"> </w:t>
+      </w:r>
+      <w:r>
+        <w:t xml:space="preserve">“</w:t>
+      </w:r>
+      <w:r>
+        <w:t xml:space="preserve">resistant</w:t>
+      </w:r>
+      <w:r>
+        <w:t xml:space="preserve">”</w:t>
+      </w:r>
+      <w:r>
+        <w:t xml:space="preserve"> </w:t>
+      </w:r>
+      <w:r>
+        <w:t xml:space="preserve">regression methods has little effect</w:t>
+      </w:r>
+      <w:r>
+        <w:t xml:space="preserve"> </w:t>
+      </w:r>
+      <w:r>
+        <w:t xml:space="preserve">on the Chloride concentration predictions.</w:t>
+      </w:r>
+    </w:p>
+    <w:p>
+      <w:pPr>
+        <w:pStyle w:val="FirstParagraph"/>
+      </w:pPr>
+      <w:r>
+        <w:t xml:space="preserve">2.We have something on the order of 25 or 30 observations that fall outside –</w:t>
+      </w:r>
+      <w:r>
+        <w:t xml:space="preserve"> </w:t>
+      </w:r>
+      <w:r>
+        <w:t xml:space="preserve">and often well outside – of those 95% prediction intervals. That’s about the</w:t>
+      </w:r>
+      <w:r>
+        <w:t xml:space="preserve"> </w:t>
+      </w:r>
+      <w:r>
+        <w:t xml:space="preserve">number we expect, as we have a few under 800 observations, so should expect</w:t>
+      </w:r>
+      <w:r>
+        <w:t xml:space="preserve"> </w:t>
+      </w:r>
+      <w:r>
+        <w:t xml:space="preserve">about 800 * 0.05 = 40 observations outside the 95% confidence intervals. But the</w:t>
+      </w:r>
+      <w:r>
+        <w:t xml:space="preserve"> </w:t>
+      </w:r>
+      <w:r>
+        <w:t xml:space="preserve">deviations from prediction for those points are large. The distribution of</w:t>
+      </w:r>
+      <w:r>
+        <w:t xml:space="preserve"> </w:t>
+      </w:r>
+      <w:r>
+        <w:t xml:space="preserve">errors is both slightly skewed (expected, since chloride &lt; 0 is impossible), and</w:t>
+      </w:r>
+      <w:r>
+        <w:t xml:space="preserve"> </w:t>
+      </w:r>
+      <w:r>
+        <w:t xml:space="preserve">heavy-tailed (a bit of a surprise). The best interpretation of these data is</w:t>
+      </w:r>
+      <w:r>
+        <w:t xml:space="preserve"> </w:t>
+      </w:r>
+      <w:r>
+        <w:t xml:space="preserve">that for some unknown reason, we sometimes (rarely – maybe a couple percent of</w:t>
+      </w:r>
+      <w:r>
+        <w:t xml:space="preserve"> </w:t>
+      </w:r>
+      <w:r>
+        <w:t xml:space="preserve">observations) get chloride values well above what we expect based on</w:t>
+      </w:r>
+      <w:r>
+        <w:t xml:space="preserve"> </w:t>
+      </w:r>
+      <w:r>
+        <w:t xml:space="preserve">conductivity.</w:t>
+      </w:r>
+    </w:p>
+    <w:p>
+      <w:pPr>
+        <w:numPr>
+          <w:ilvl w:val="0"/>
+          <w:numId w:val="1002"/>
+        </w:numPr>
+      </w:pPr>
+      <w:r>
+        <w:t xml:space="preserve">The multivariate models show</w:t>
+      </w:r>
+      <w:r>
+        <w:t xml:space="preserve"> </w:t>
+      </w:r>
+      <w:r>
+        <w:t xml:space="preserve">“</w:t>
+      </w:r>
+      <w:r>
+        <w:t xml:space="preserve">significant</w:t>
+      </w:r>
+      <w:r>
+        <w:t xml:space="preserve">”</w:t>
+      </w:r>
+      <w:r>
+        <w:t xml:space="preserve"> </w:t>
+      </w:r>
+      <w:r>
+        <w:t xml:space="preserve">differences in the conductivity to</w:t>
+      </w:r>
+      <w:r>
+        <w:t xml:space="preserve"> </w:t>
+      </w:r>
+      <w:r>
+        <w:t xml:space="preserve">chloride regression relationships among sites and between melt, baseflow, and</w:t>
+      </w:r>
+      <w:r>
+        <w:t xml:space="preserve"> </w:t>
+      </w:r>
+      <w:r>
+        <w:t xml:space="preserve">storm samples. This is not a surprise. We’ve seen that in prior years, but with</w:t>
+      </w:r>
+      <w:r>
+        <w:t xml:space="preserve"> </w:t>
+      </w:r>
+      <w:r>
+        <w:t xml:space="preserve">more data, the differences are becoming</w:t>
+      </w:r>
+      <w:r>
+        <w:t xml:space="preserve"> </w:t>
+      </w:r>
+      <w:r>
+        <w:t xml:space="preserve">“</w:t>
+      </w:r>
+      <w:r>
+        <w:t xml:space="preserve">more significant</w:t>
+      </w:r>
+      <w:r>
+        <w:t xml:space="preserve">”</w:t>
+      </w:r>
+      <w:r>
+        <w:t xml:space="preserve">. They’re still small</w:t>
+      </w:r>
+      <w:r>
+        <w:t xml:space="preserve"> </w:t>
+      </w:r>
+      <w:r>
+        <w:t xml:space="preserve">effects.</w:t>
+      </w:r>
+    </w:p>
+    <w:p>
+      <w:pPr>
+        <w:numPr>
+          <w:ilvl w:val="0"/>
+          <w:numId w:val="1002"/>
+        </w:numPr>
+      </w:pPr>
+      <w:r>
+        <w:t xml:space="preserve">I noticed an odd pattern in the model results. When fitting multivariate</w:t>
+      </w:r>
+      <w:r>
+        <w:t xml:space="preserve"> </w:t>
+      </w:r>
+      <w:r>
+        <w:t xml:space="preserve">models, several sites with high average chloride ALSO tend to show chlorides</w:t>
+      </w:r>
+      <w:r>
+        <w:t xml:space="preserve"> </w:t>
+      </w:r>
+      <w:r>
+        <w:t xml:space="preserve">slightly higher at a given conductivity (or at least that’s what the MODEL</w:t>
+      </w:r>
+      <w:r>
+        <w:t xml:space="preserve"> </w:t>
+      </w:r>
+      <w:r>
+        <w:t xml:space="preserve">shows). That got me wondering why that might be. One possibility is that the</w:t>
+      </w:r>
+      <w:r>
+        <w:t xml:space="preserve"> </w:t>
+      </w:r>
+      <w:r>
+        <w:t xml:space="preserve">simple linear models are not appropriate. If there’s</w:t>
+      </w:r>
+      <w:r>
+        <w:t xml:space="preserve"> </w:t>
+      </w:r>
+      <w:r>
+        <w:t xml:space="preserve">“</w:t>
+      </w:r>
+      <w:r>
+        <w:t xml:space="preserve">really</w:t>
+      </w:r>
+      <w:r>
+        <w:t xml:space="preserve">”</w:t>
+      </w:r>
+      <w:r>
+        <w:t xml:space="preserve"> </w:t>
+      </w:r>
+      <w:r>
+        <w:t xml:space="preserve">some curvature to</w:t>
+      </w:r>
+      <w:r>
+        <w:t xml:space="preserve"> </w:t>
+      </w:r>
+      <w:r>
+        <w:t xml:space="preserve">the conductivity - chloride regression, we’d expect exactly this result.</w:t>
+      </w:r>
+    </w:p>
+    <w:p>
+      <w:pPr>
+        <w:numPr>
+          <w:ilvl w:val="0"/>
+          <w:numId w:val="1002"/>
+        </w:numPr>
+      </w:pPr>
+      <w:r>
+        <w:t xml:space="preserve">Digging a little into the theory of conductivity suggests a SMALL</w:t>
+      </w:r>
+      <w:r>
+        <w:t xml:space="preserve"> </w:t>
+      </w:r>
+      <w:r>
+        <w:t xml:space="preserve">non-linearity in the conductivity-chloride relationship is to be expected. For</w:t>
+      </w:r>
+      <w:r>
+        <w:t xml:space="preserve"> </w:t>
+      </w:r>
+      <w:r>
+        <w:t xml:space="preserve">“</w:t>
+      </w:r>
+      <w:r>
+        <w:t xml:space="preserve">ideal solutions</w:t>
+      </w:r>
+      <w:r>
+        <w:t xml:space="preserve">”</w:t>
+      </w:r>
+      <w:r>
+        <w:t xml:space="preserve"> </w:t>
+      </w:r>
+      <w:r>
+        <w:t xml:space="preserve">of ions that dissociate completely in solution, conductivity</w:t>
+      </w:r>
+      <w:r>
+        <w:t xml:space="preserve"> </w:t>
+      </w:r>
+      <w:r>
+        <w:t xml:space="preserve">increases slightly more slowly per unit increase in concentration, as the</w:t>
+      </w:r>
+      <w:r>
+        <w:t xml:space="preserve"> </w:t>
+      </w:r>
+      <w:r>
+        <w:t xml:space="preserve">concentration increases. That means predicted concentrations based on</w:t>
+      </w:r>
+      <w:r>
+        <w:t xml:space="preserve"> </w:t>
+      </w:r>
+      <w:r>
+        <w:t xml:space="preserve">conductivity should go up slightly faster at higher conductivities. The effect</w:t>
+      </w:r>
+      <w:r>
+        <w:t xml:space="preserve"> </w:t>
+      </w:r>
+      <w:r>
+        <w:t xml:space="preserve">is small (much smaller than our 95% prediction intervals), but real. Fitting</w:t>
+      </w:r>
+      <w:r>
+        <w:t xml:space="preserve"> </w:t>
+      </w:r>
+      <w:r>
+        <w:t xml:space="preserve">polynomial models does significantly improve model fit.</w:t>
+      </w:r>
+    </w:p>
+    <w:p>
+      <w:pPr>
+        <w:numPr>
+          <w:ilvl w:val="0"/>
+          <w:numId w:val="1002"/>
+        </w:numPr>
+      </w:pPr>
+      <w:r>
+        <w:t xml:space="preserve">We now have evidence that there are subtle differences in the</w:t>
+      </w:r>
+      <w:r>
+        <w:t xml:space="preserve"> </w:t>
+      </w:r>
+      <w:r>
+        <w:t xml:space="preserve">chloride-conductivity relationship between base flow, storm flow, and melt</w:t>
+      </w:r>
+      <w:r>
+        <w:t xml:space="preserve"> </w:t>
+      </w:r>
+      <w:r>
+        <w:t xml:space="preserve">events. The differences are small. While they are</w:t>
+      </w:r>
+      <w:r>
+        <w:t xml:space="preserve"> </w:t>
+      </w:r>
+      <w:r>
+        <w:t xml:space="preserve">“</w:t>
+      </w:r>
+      <w:r>
+        <w:t xml:space="preserve">significant</w:t>
+      </w:r>
+      <w:r>
+        <w:t xml:space="preserve">”</w:t>
+      </w:r>
+      <w:r>
+        <w:t xml:space="preserve">, they reflect</w:t>
+      </w:r>
+      <w:r>
+        <w:t xml:space="preserve"> </w:t>
+      </w:r>
+      <w:r>
+        <w:t xml:space="preserve">the fact that most of our high conductivity samples are associated with melt</w:t>
+      </w:r>
+      <w:r>
+        <w:t xml:space="preserve"> </w:t>
+      </w:r>
+      <w:r>
+        <w:t xml:space="preserve">events and most of our low conductivity samples are from storm events. Given the</w:t>
+      </w:r>
+      <w:r>
+        <w:t xml:space="preserve"> </w:t>
+      </w:r>
+      <w:r>
+        <w:t xml:space="preserve">small (expected) curvature in the conductivity-chloride relationship, the</w:t>
+      </w:r>
+      <w:r>
+        <w:t xml:space="preserve"> </w:t>
+      </w:r>
+      <w:r>
+        <w:t xml:space="preserve">analysis is fitting curves to data pulled from different ranges. Observed slope</w:t>
+      </w:r>
+      <w:r>
+        <w:t xml:space="preserve"> </w:t>
+      </w:r>
+      <w:r>
+        <w:t xml:space="preserve">is lower for lower conductivities – associated here with the storm events –</w:t>
+      </w:r>
+      <w:r>
+        <w:t xml:space="preserve"> </w:t>
+      </w:r>
+      <w:r>
+        <w:t xml:space="preserve">and higher for the higher conductivities – associated with melt events.</w:t>
+      </w:r>
+    </w:p>
+    <w:bookmarkEnd w:id="58"/>
     <w:sectPr/>
   </w:body>
 </w:document>
@@ -4160,8 +4568,292 @@
       </w:pPr>
     </w:lvl>
   </w:abstractNum>
+  <w:abstractNum w:abstractNumId="99411">
+    <w:nsid w:val="ea454b4c"/>
+    <w:multiLevelType w:val="multilevel"/>
+    <w:lvl w:ilvl="0">
+      <w:start w:val="1"/>
+      <w:numFmt w:val="decimal"/>
+      <w:lvlText w:val="%1."/>
+      <w:lvlJc w:val="left"/>
+      <w:pPr>
+        <w:tabs>
+          <w:tab w:val="num" w:pos="0"/>
+        </w:tabs>
+        <w:ind w:left="480" w:hanging="480"/>
+      </w:pPr>
+    </w:lvl>
+    <w:lvl w:ilvl="1">
+      <w:start w:val="1"/>
+      <w:numFmt w:val="decimal"/>
+      <w:lvlText w:val="%2."/>
+      <w:lvlJc w:val="left"/>
+      <w:pPr>
+        <w:tabs>
+          <w:tab w:val="num" w:pos="720"/>
+        </w:tabs>
+        <w:ind w:left="1200" w:hanging="480"/>
+      </w:pPr>
+    </w:lvl>
+    <w:lvl w:ilvl="2">
+      <w:start w:val="1"/>
+      <w:numFmt w:val="decimal"/>
+      <w:lvlText w:val="%3."/>
+      <w:lvlJc w:val="left"/>
+      <w:pPr>
+        <w:tabs>
+          <w:tab w:val="num" w:pos="1440"/>
+        </w:tabs>
+        <w:ind w:left="1920" w:hanging="480"/>
+      </w:pPr>
+    </w:lvl>
+    <w:lvl w:ilvl="3">
+      <w:start w:val="1"/>
+      <w:numFmt w:val="decimal"/>
+      <w:lvlText w:val="%4."/>
+      <w:lvlJc w:val="left"/>
+      <w:pPr>
+        <w:tabs>
+          <w:tab w:val="num" w:pos="2160"/>
+        </w:tabs>
+        <w:ind w:left="2640" w:hanging="480"/>
+      </w:pPr>
+    </w:lvl>
+    <w:lvl w:ilvl="4">
+      <w:start w:val="1"/>
+      <w:numFmt w:val="decimal"/>
+      <w:lvlText w:val="%5."/>
+      <w:lvlJc w:val="left"/>
+      <w:pPr>
+        <w:tabs>
+          <w:tab w:val="num" w:pos="2880"/>
+        </w:tabs>
+        <w:ind w:left="3360" w:hanging="480"/>
+      </w:pPr>
+    </w:lvl>
+    <w:lvl w:ilvl="5">
+      <w:start w:val="1"/>
+      <w:numFmt w:val="decimal"/>
+      <w:lvlText w:val="%6."/>
+      <w:lvlJc w:val="left"/>
+      <w:pPr>
+        <w:tabs>
+          <w:tab w:val="num" w:pos="3600"/>
+        </w:tabs>
+        <w:ind w:left="4080" w:hanging="480"/>
+      </w:pPr>
+    </w:lvl>
+    <w:lvl w:ilvl="6">
+      <w:start w:val="1"/>
+      <w:numFmt w:val="decimal"/>
+      <w:lvlText w:val="%7."/>
+      <w:lvlJc w:val="left"/>
+      <w:pPr>
+        <w:tabs>
+          <w:tab w:val="num" w:pos="4320"/>
+        </w:tabs>
+        <w:ind w:left="4800" w:hanging="480"/>
+      </w:pPr>
+    </w:lvl>
+    <w:lvl w:ilvl="7">
+      <w:start w:val="1"/>
+      <w:numFmt w:val="decimal"/>
+      <w:lvlText w:val="%8."/>
+      <w:lvlJc w:val="left"/>
+      <w:pPr>
+        <w:tabs>
+          <w:tab w:val="num" w:pos="5040"/>
+        </w:tabs>
+        <w:ind w:left="5520" w:hanging="480"/>
+      </w:pPr>
+    </w:lvl>
+    <w:lvl w:ilvl="8">
+      <w:start w:val="1"/>
+      <w:numFmt w:val="decimal"/>
+      <w:lvlText w:val="%9."/>
+      <w:lvlJc w:val="left"/>
+      <w:pPr>
+        <w:tabs>
+          <w:tab w:val="num" w:pos="5760"/>
+        </w:tabs>
+        <w:ind w:left="6240" w:hanging="480"/>
+      </w:pPr>
+    </w:lvl>
+  </w:abstractNum>
+  <w:abstractNum w:abstractNumId="99413">
+    <w:nsid w:val="71315dca"/>
+    <w:multiLevelType w:val="multilevel"/>
+    <w:lvl w:ilvl="0">
+      <w:start w:val="3"/>
+      <w:numFmt w:val="decimal"/>
+      <w:lvlText w:val="%1."/>
+      <w:lvlJc w:val="left"/>
+      <w:pPr>
+        <w:tabs>
+          <w:tab w:val="num" w:pos="0"/>
+        </w:tabs>
+        <w:ind w:left="480" w:hanging="480"/>
+      </w:pPr>
+    </w:lvl>
+    <w:lvl w:ilvl="1">
+      <w:start w:val="3"/>
+      <w:numFmt w:val="decimal"/>
+      <w:lvlText w:val="%2."/>
+      <w:lvlJc w:val="left"/>
+      <w:pPr>
+        <w:tabs>
+          <w:tab w:val="num" w:pos="720"/>
+        </w:tabs>
+        <w:ind w:left="1200" w:hanging="480"/>
+      </w:pPr>
+    </w:lvl>
+    <w:lvl w:ilvl="2">
+      <w:start w:val="3"/>
+      <w:numFmt w:val="decimal"/>
+      <w:lvlText w:val="%3."/>
+      <w:lvlJc w:val="left"/>
+      <w:pPr>
+        <w:tabs>
+          <w:tab w:val="num" w:pos="1440"/>
+        </w:tabs>
+        <w:ind w:left="1920" w:hanging="480"/>
+      </w:pPr>
+    </w:lvl>
+    <w:lvl w:ilvl="3">
+      <w:start w:val="3"/>
+      <w:numFmt w:val="decimal"/>
+      <w:lvlText w:val="%4."/>
+      <w:lvlJc w:val="left"/>
+      <w:pPr>
+        <w:tabs>
+          <w:tab w:val="num" w:pos="2160"/>
+        </w:tabs>
+        <w:ind w:left="2640" w:hanging="480"/>
+      </w:pPr>
+    </w:lvl>
+    <w:lvl w:ilvl="4">
+      <w:start w:val="3"/>
+      <w:numFmt w:val="decimal"/>
+      <w:lvlText w:val="%5."/>
+      <w:lvlJc w:val="left"/>
+      <w:pPr>
+        <w:tabs>
+          <w:tab w:val="num" w:pos="2880"/>
+        </w:tabs>
+        <w:ind w:left="3360" w:hanging="480"/>
+      </w:pPr>
+    </w:lvl>
+    <w:lvl w:ilvl="5">
+      <w:start w:val="3"/>
+      <w:numFmt w:val="decimal"/>
+      <w:lvlText w:val="%6."/>
+      <w:lvlJc w:val="left"/>
+      <w:pPr>
+        <w:tabs>
+          <w:tab w:val="num" w:pos="3600"/>
+        </w:tabs>
+        <w:ind w:left="4080" w:hanging="480"/>
+      </w:pPr>
+    </w:lvl>
+    <w:lvl w:ilvl="6">
+      <w:start w:val="3"/>
+      <w:numFmt w:val="decimal"/>
+      <w:lvlText w:val="%7."/>
+      <w:lvlJc w:val="left"/>
+      <w:pPr>
+        <w:tabs>
+          <w:tab w:val="num" w:pos="4320"/>
+        </w:tabs>
+        <w:ind w:left="4800" w:hanging="480"/>
+      </w:pPr>
+    </w:lvl>
+    <w:lvl w:ilvl="7">
+      <w:start w:val="3"/>
+      <w:numFmt w:val="decimal"/>
+      <w:lvlText w:val="%8."/>
+      <w:lvlJc w:val="left"/>
+      <w:pPr>
+        <w:tabs>
+          <w:tab w:val="num" w:pos="5040"/>
+        </w:tabs>
+        <w:ind w:left="5520" w:hanging="480"/>
+      </w:pPr>
+    </w:lvl>
+    <w:lvl w:ilvl="8">
+      <w:start w:val="3"/>
+      <w:numFmt w:val="decimal"/>
+      <w:lvlText w:val="%9."/>
+      <w:lvlJc w:val="left"/>
+      <w:pPr>
+        <w:tabs>
+          <w:tab w:val="num" w:pos="5760"/>
+        </w:tabs>
+        <w:ind w:left="6240" w:hanging="480"/>
+      </w:pPr>
+    </w:lvl>
+  </w:abstractNum>
   <w:num w:numId="1000">
     <w:abstractNumId w:val="990"/>
+  </w:num>
+  <w:num w:numId="1001">
+    <w:abstractNumId w:val="99411"/>
+    <w:lvlOverride w:ilvl="0">
+      <w:startOverride w:val="1"/>
+    </w:lvlOverride>
+    <w:lvlOverride w:ilvl="1">
+      <w:startOverride w:val="1"/>
+    </w:lvlOverride>
+    <w:lvlOverride w:ilvl="2">
+      <w:startOverride w:val="1"/>
+    </w:lvlOverride>
+    <w:lvlOverride w:ilvl="3">
+      <w:startOverride w:val="1"/>
+    </w:lvlOverride>
+    <w:lvlOverride w:ilvl="4">
+      <w:startOverride w:val="1"/>
+    </w:lvlOverride>
+    <w:lvlOverride w:ilvl="5">
+      <w:startOverride w:val="1"/>
+    </w:lvlOverride>
+    <w:lvlOverride w:ilvl="6">
+      <w:startOverride w:val="1"/>
+    </w:lvlOverride>
+    <w:lvlOverride w:ilvl="7">
+      <w:startOverride w:val="1"/>
+    </w:lvlOverride>
+    <w:lvlOverride w:ilvl="8">
+      <w:startOverride w:val="1"/>
+    </w:lvlOverride>
+  </w:num>
+  <w:num w:numId="1002">
+    <w:abstractNumId w:val="99413"/>
+    <w:lvlOverride w:ilvl="0">
+      <w:startOverride w:val="3"/>
+    </w:lvlOverride>
+    <w:lvlOverride w:ilvl="1">
+      <w:startOverride w:val="3"/>
+    </w:lvlOverride>
+    <w:lvlOverride w:ilvl="2">
+      <w:startOverride w:val="3"/>
+    </w:lvlOverride>
+    <w:lvlOverride w:ilvl="3">
+      <w:startOverride w:val="3"/>
+    </w:lvlOverride>
+    <w:lvlOverride w:ilvl="4">
+      <w:startOverride w:val="3"/>
+    </w:lvlOverride>
+    <w:lvlOverride w:ilvl="5">
+      <w:startOverride w:val="3"/>
+    </w:lvlOverride>
+    <w:lvlOverride w:ilvl="6">
+      <w:startOverride w:val="3"/>
+    </w:lvlOverride>
+    <w:lvlOverride w:ilvl="7">
+      <w:startOverride w:val="3"/>
+    </w:lvlOverride>
+    <w:lvlOverride w:ilvl="8">
+      <w:startOverride w:val="3"/>
+    </w:lvlOverride>
   </w:num>
 </w:numbering>
 </file>

</xml_diff>